<commit_message>
i made a commit
</commit_message>
<xml_diff>
--- a/DSDM.docx
+++ b/DSDM.docx
@@ -30,6 +30,15 @@
       </w:r>
     </w:p>
     <w:p>
+      <w:pPr>
+        <w:rPr>
+          <w:rFonts w:ascii="Verdana" w:eastAsia="Times New Roman" w:hAnsi="Verdana" w:cs="Times New Roman"/>
+          <w:color w:val="000000"/>
+          <w:sz w:val="18"/>
+          <w:szCs w:val="18"/>
+          <w:lang w:eastAsia="en-IN"/>
+        </w:rPr>
+      </w:pPr>
       <w:r>
         <w:rPr>
           <w:rFonts w:ascii="Verdana" w:eastAsia="Times New Roman" w:hAnsi="Verdana" w:cs="Times New Roman"/>
@@ -38,10 +47,94 @@
           <w:szCs w:val="18"/>
           <w:lang w:eastAsia="en-IN"/>
         </w:rPr>
-        <w:t>The Dynamic Systems Development Method (DSDM) is an agile project delivery framework, primarily used as a software development method. It is a framework which embodies much of the current knowledge about project management. DSDM is rooted in the software development community, but the convergence of software development, process engineering and hence business development projects has changed the DSDM framework to become a general framework for complex problem solving tasks. The DSDM framework can be implemented for agile and traditional development processes.</w:t>
+        <w:t>The Dynamic Systems Development Method (DSDM) is an agile project delivery framework, primarily used as</w:t>
       </w:r>
+      <w:r>
+        <w:rPr>
+          <w:rFonts w:ascii="Verdana" w:eastAsia="Times New Roman" w:hAnsi="Verdana" w:cs="Times New Roman"/>
+          <w:color w:val="000000"/>
+          <w:sz w:val="18"/>
+          <w:szCs w:val="18"/>
+          <w:lang w:eastAsia="en-IN"/>
+        </w:rPr>
+        <w:t xml:space="preserve"> a software development method.</w:t>
+      </w:r>
+    </w:p>
+    <w:p>
+      <w:pPr>
+        <w:rPr>
+          <w:rFonts w:ascii="Verdana" w:eastAsia="Times New Roman" w:hAnsi="Verdana" w:cs="Times New Roman"/>
+          <w:color w:val="000000"/>
+          <w:sz w:val="18"/>
+          <w:szCs w:val="18"/>
+          <w:lang w:eastAsia="en-IN"/>
+        </w:rPr>
+      </w:pPr>
+      <w:r>
+        <w:rPr>
+          <w:rFonts w:ascii="Verdana" w:eastAsia="Times New Roman" w:hAnsi="Verdana" w:cs="Times New Roman"/>
+          <w:color w:val="000000"/>
+          <w:sz w:val="18"/>
+          <w:szCs w:val="18"/>
+          <w:lang w:eastAsia="en-IN"/>
+        </w:rPr>
+        <w:t xml:space="preserve">It is a framework which embodies much of the current knowledge about project </w:t>
+      </w:r>
+      <w:r>
+        <w:rPr>
+          <w:rFonts w:ascii="Verdana" w:eastAsia="Times New Roman" w:hAnsi="Verdana" w:cs="Times New Roman"/>
+          <w:color w:val="000000"/>
+          <w:sz w:val="18"/>
+          <w:szCs w:val="18"/>
+          <w:lang w:eastAsia="en-IN"/>
+        </w:rPr>
+        <w:t>management.</w:t>
+      </w:r>
+    </w:p>
+    <w:p>
+      <w:pPr>
+        <w:rPr>
+          <w:rFonts w:ascii="Verdana" w:eastAsia="Times New Roman" w:hAnsi="Verdana" w:cs="Times New Roman"/>
+          <w:color w:val="000000"/>
+          <w:sz w:val="18"/>
+          <w:szCs w:val="18"/>
+          <w:lang w:eastAsia="en-IN"/>
+        </w:rPr>
+      </w:pPr>
       <w:bookmarkStart w:id="0" w:name="_GoBack"/>
       <w:bookmarkEnd w:id="0"/>
+      <w:r>
+        <w:rPr>
+          <w:rFonts w:ascii="Verdana" w:eastAsia="Times New Roman" w:hAnsi="Verdana" w:cs="Times New Roman"/>
+          <w:color w:val="000000"/>
+          <w:sz w:val="18"/>
+          <w:szCs w:val="18"/>
+          <w:lang w:eastAsia="en-IN"/>
+        </w:rPr>
+        <w:t>DSDM is rooted in the software development community, but the convergence of software development, process engineering and hence business development projects has changed the DSDM framework to become a general framework for complex problem solv</w:t>
+      </w:r>
+      <w:r>
+        <w:rPr>
+          <w:rFonts w:ascii="Verdana" w:eastAsia="Times New Roman" w:hAnsi="Verdana" w:cs="Times New Roman"/>
+          <w:color w:val="000000"/>
+          <w:sz w:val="18"/>
+          <w:szCs w:val="18"/>
+          <w:lang w:eastAsia="en-IN"/>
+        </w:rPr>
+        <w:t>ing tasks.</w:t>
+      </w:r>
+    </w:p>
+    <w:p>
+      <w:r>
+        <w:rPr>
+          <w:rFonts w:ascii="Verdana" w:eastAsia="Times New Roman" w:hAnsi="Verdana" w:cs="Times New Roman"/>
+          <w:color w:val="000000"/>
+          <w:sz w:val="18"/>
+          <w:szCs w:val="18"/>
+          <w:lang w:eastAsia="en-IN"/>
+        </w:rPr>
+        <w:t>The DSDM framework can be implemented for agile and traditional development processes.</w:t>
+      </w:r>
     </w:p>
     <w:sectPr>
       <w:pgSz w:w="11906" w:h="16838"/>

</xml_diff>

<commit_message>
Revert "i made a commit"
This reverts commit 7bf183f0625936493225e9662bd79cbdc137f2ee.
</commit_message>
<xml_diff>
--- a/DSDM.docx
+++ b/DSDM.docx
@@ -30,15 +30,6 @@
       </w:r>
     </w:p>
     <w:p>
-      <w:pPr>
-        <w:rPr>
-          <w:rFonts w:ascii="Verdana" w:eastAsia="Times New Roman" w:hAnsi="Verdana" w:cs="Times New Roman"/>
-          <w:color w:val="000000"/>
-          <w:sz w:val="18"/>
-          <w:szCs w:val="18"/>
-          <w:lang w:eastAsia="en-IN"/>
-        </w:rPr>
-      </w:pPr>
       <w:r>
         <w:rPr>
           <w:rFonts w:ascii="Verdana" w:eastAsia="Times New Roman" w:hAnsi="Verdana" w:cs="Times New Roman"/>
@@ -47,94 +38,10 @@
           <w:szCs w:val="18"/>
           <w:lang w:eastAsia="en-IN"/>
         </w:rPr>
-        <w:t>The Dynamic Systems Development Method (DSDM) is an agile project delivery framework, primarily used as</w:t>
+        <w:t>The Dynamic Systems Development Method (DSDM) is an agile project delivery framework, primarily used as a software development method. It is a framework which embodies much of the current knowledge about project management. DSDM is rooted in the software development community, but the convergence of software development, process engineering and hence business development projects has changed the DSDM framework to become a general framework for complex problem solving tasks. The DSDM framework can be implemented for agile and traditional development processes.</w:t>
       </w:r>
-      <w:r>
-        <w:rPr>
-          <w:rFonts w:ascii="Verdana" w:eastAsia="Times New Roman" w:hAnsi="Verdana" w:cs="Times New Roman"/>
-          <w:color w:val="000000"/>
-          <w:sz w:val="18"/>
-          <w:szCs w:val="18"/>
-          <w:lang w:eastAsia="en-IN"/>
-        </w:rPr>
-        <w:t xml:space="preserve"> a software development method.</w:t>
-      </w:r>
-    </w:p>
-    <w:p>
-      <w:pPr>
-        <w:rPr>
-          <w:rFonts w:ascii="Verdana" w:eastAsia="Times New Roman" w:hAnsi="Verdana" w:cs="Times New Roman"/>
-          <w:color w:val="000000"/>
-          <w:sz w:val="18"/>
-          <w:szCs w:val="18"/>
-          <w:lang w:eastAsia="en-IN"/>
-        </w:rPr>
-      </w:pPr>
-      <w:r>
-        <w:rPr>
-          <w:rFonts w:ascii="Verdana" w:eastAsia="Times New Roman" w:hAnsi="Verdana" w:cs="Times New Roman"/>
-          <w:color w:val="000000"/>
-          <w:sz w:val="18"/>
-          <w:szCs w:val="18"/>
-          <w:lang w:eastAsia="en-IN"/>
-        </w:rPr>
-        <w:t xml:space="preserve">It is a framework which embodies much of the current knowledge about project </w:t>
-      </w:r>
-      <w:r>
-        <w:rPr>
-          <w:rFonts w:ascii="Verdana" w:eastAsia="Times New Roman" w:hAnsi="Verdana" w:cs="Times New Roman"/>
-          <w:color w:val="000000"/>
-          <w:sz w:val="18"/>
-          <w:szCs w:val="18"/>
-          <w:lang w:eastAsia="en-IN"/>
-        </w:rPr>
-        <w:t>management.</w:t>
-      </w:r>
-    </w:p>
-    <w:p>
-      <w:pPr>
-        <w:rPr>
-          <w:rFonts w:ascii="Verdana" w:eastAsia="Times New Roman" w:hAnsi="Verdana" w:cs="Times New Roman"/>
-          <w:color w:val="000000"/>
-          <w:sz w:val="18"/>
-          <w:szCs w:val="18"/>
-          <w:lang w:eastAsia="en-IN"/>
-        </w:rPr>
-      </w:pPr>
       <w:bookmarkStart w:id="0" w:name="_GoBack"/>
       <w:bookmarkEnd w:id="0"/>
-      <w:r>
-        <w:rPr>
-          <w:rFonts w:ascii="Verdana" w:eastAsia="Times New Roman" w:hAnsi="Verdana" w:cs="Times New Roman"/>
-          <w:color w:val="000000"/>
-          <w:sz w:val="18"/>
-          <w:szCs w:val="18"/>
-          <w:lang w:eastAsia="en-IN"/>
-        </w:rPr>
-        <w:t>DSDM is rooted in the software development community, but the convergence of software development, process engineering and hence business development projects has changed the DSDM framework to become a general framework for complex problem solv</w:t>
-      </w:r>
-      <w:r>
-        <w:rPr>
-          <w:rFonts w:ascii="Verdana" w:eastAsia="Times New Roman" w:hAnsi="Verdana" w:cs="Times New Roman"/>
-          <w:color w:val="000000"/>
-          <w:sz w:val="18"/>
-          <w:szCs w:val="18"/>
-          <w:lang w:eastAsia="en-IN"/>
-        </w:rPr>
-        <w:t>ing tasks.</w:t>
-      </w:r>
-    </w:p>
-    <w:p>
-      <w:r>
-        <w:rPr>
-          <w:rFonts w:ascii="Verdana" w:eastAsia="Times New Roman" w:hAnsi="Verdana" w:cs="Times New Roman"/>
-          <w:color w:val="000000"/>
-          <w:sz w:val="18"/>
-          <w:szCs w:val="18"/>
-          <w:lang w:eastAsia="en-IN"/>
-        </w:rPr>
-        <w:t>The DSDM framework can be implemented for agile and traditional development processes.</w:t>
-      </w:r>
     </w:p>
     <w:sectPr>
       <w:pgSz w:w="11906" w:h="16838"/>

</xml_diff>